<commit_message>
add employee to UML and fuctionality
</commit_message>
<xml_diff>
--- a/Online-VIsa_Center_Functionality.docx
+++ b/Online-VIsa_Center_Functionality.docx
@@ -4,15 +4,40 @@
   <w:body>
     <w:p>
       <w:pPr>
-        <w:rPr>
-          <w:lang w:val="ru-RU"/>
-        </w:rPr>
-      </w:pPr>
-      <w:r>
-        <w:rPr>
-          <w:lang w:val="ru-RU"/>
-        </w:rPr>
-        <w:t xml:space="preserve">Для того чтобы получить визу клиенту не требуется регистрация. Для </w:t>
+        <w:ind w:firstLine="360"/>
+        <w:rPr>
+          <w:lang w:val="ru-RU"/>
+        </w:rPr>
+      </w:pPr>
+      <w:r>
+        <w:rPr>
+          <w:lang w:val="ru-RU"/>
+        </w:rPr>
+        <w:t>Для того</w:t>
+      </w:r>
+      <w:r>
+        <w:rPr>
+          <w:lang w:val="ru-RU"/>
+        </w:rPr>
+        <w:t>,</w:t>
+      </w:r>
+      <w:r>
+        <w:rPr>
+          <w:lang w:val="ru-RU"/>
+        </w:rPr>
+        <w:t xml:space="preserve"> чтобы получить визу</w:t>
+      </w:r>
+      <w:r>
+        <w:rPr>
+          <w:lang w:val="ru-RU"/>
+        </w:rPr>
+        <w:t>,</w:t>
+      </w:r>
+      <w:r>
+        <w:rPr>
+          <w:lang w:val="ru-RU"/>
+        </w:rPr>
+        <w:t xml:space="preserve"> клиенту не требуется регистрация. Для </w:t>
       </w:r>
       <w:r>
         <w:rPr>
@@ -24,7 +49,55 @@
         <w:rPr>
           <w:lang w:val="ru-RU"/>
         </w:rPr>
-        <w:t xml:space="preserve"> необходимо начать заполнение заявки. В заявке клиент указывает свои персональные данные (имя, фамилия, </w:t>
+        <w:t xml:space="preserve"> необходимо </w:t>
+      </w:r>
+      <w:r>
+        <w:rPr>
+          <w:lang w:val="ru-RU"/>
+        </w:rPr>
+        <w:t>заполнить</w:t>
+      </w:r>
+      <w:r>
+        <w:t xml:space="preserve"> </w:t>
+      </w:r>
+      <w:r>
+        <w:rPr>
+          <w:lang w:val="ru-RU"/>
+        </w:rPr>
+        <w:t>и отправить заявку</w:t>
+      </w:r>
+      <w:r>
+        <w:t xml:space="preserve"> (application)</w:t>
+      </w:r>
+      <w:r>
+        <w:rPr>
+          <w:lang w:val="ru-RU"/>
+        </w:rPr>
+        <w:t>. В заявке клиент указывает</w:t>
+      </w:r>
+      <w:r>
+        <w:rPr>
+          <w:lang w:val="ru-RU"/>
+        </w:rPr>
+        <w:t>:</w:t>
+      </w:r>
+    </w:p>
+    <w:p>
+      <w:pPr>
+        <w:pStyle w:val="a3"/>
+        <w:numPr>
+          <w:ilvl w:val="0"/>
+          <w:numId w:val="1"/>
+        </w:numPr>
+        <w:rPr>
+          <w:lang w:val="ru-RU"/>
+        </w:rPr>
+      </w:pPr>
+      <w:r>
+        <w:rPr>
+          <w:lang w:val="ru-RU"/>
+        </w:rPr>
+        <w:t xml:space="preserve">свои персональные данные (имя, фамилия, </w:t>
       </w:r>
       <w:r>
         <w:t>email</w:t>
@@ -33,31 +106,111 @@
         <w:rPr>
           <w:lang w:val="ru-RU"/>
         </w:rPr>
-        <w:t xml:space="preserve">, </w:t>
-      </w:r>
-      <w:r>
-        <w:rPr>
-          <w:lang w:val="ru-RU"/>
-        </w:rPr>
-        <w:t>гражданство, пол</w:t>
-      </w:r>
-      <w:r>
-        <w:rPr>
-          <w:lang w:val="ru-RU"/>
-        </w:rPr>
-        <w:t xml:space="preserve">, </w:t>
-      </w:r>
-      <w:r>
-        <w:rPr>
-          <w:lang w:val="ru-RU"/>
-        </w:rPr>
-        <w:t>телефон), данные паспорта (страна выдачи, дата выдачи, дата истечения срока использования, номер паспорта), а также данные желаемой визы (страна назначения, кол-во дней пребывания, дата въезда, дата выезда, цель поездки, тип желаемой визы)</w:t>
-      </w:r>
-      <w:r>
-        <w:rPr>
-          <w:lang w:val="ru-RU"/>
-        </w:rPr>
-        <w:t>. Кроме этого клиент прикрепляет фото и документы. По</w:t>
+        <w:t xml:space="preserve">, гражданство, пол, </w:t>
+      </w:r>
+      <w:r>
+        <w:rPr>
+          <w:lang w:val="ru-RU"/>
+        </w:rPr>
+        <w:t>телефон);</w:t>
+      </w:r>
+    </w:p>
+    <w:p>
+      <w:pPr>
+        <w:pStyle w:val="a3"/>
+        <w:numPr>
+          <w:ilvl w:val="0"/>
+          <w:numId w:val="1"/>
+        </w:numPr>
+        <w:rPr>
+          <w:lang w:val="ru-RU"/>
+        </w:rPr>
+      </w:pPr>
+      <w:r>
+        <w:rPr>
+          <w:lang w:val="ru-RU"/>
+        </w:rPr>
+        <w:t>данные паспорта (страна выдачи, дата выдачи, дата истечения срока использования, номер паспорта);</w:t>
+      </w:r>
+    </w:p>
+    <w:p>
+      <w:pPr>
+        <w:pStyle w:val="a3"/>
+        <w:numPr>
+          <w:ilvl w:val="0"/>
+          <w:numId w:val="1"/>
+        </w:numPr>
+        <w:rPr>
+          <w:lang w:val="ru-RU"/>
+        </w:rPr>
+      </w:pPr>
+      <w:r>
+        <w:rPr>
+          <w:lang w:val="ru-RU"/>
+        </w:rPr>
+        <w:t>данные желаемой визы (страна назначения, кол-во дней пребывания, дата въезда, дата выезда, цель поездки, тип желаемой визы)</w:t>
+      </w:r>
+      <w:r>
+        <w:rPr>
+          <w:lang w:val="ru-RU"/>
+        </w:rPr>
+        <w:t>;</w:t>
+      </w:r>
+    </w:p>
+    <w:p>
+      <w:pPr>
+        <w:pStyle w:val="a3"/>
+        <w:numPr>
+          <w:ilvl w:val="0"/>
+          <w:numId w:val="1"/>
+        </w:numPr>
+        <w:rPr>
+          <w:lang w:val="ru-RU"/>
+        </w:rPr>
+      </w:pPr>
+      <w:r>
+        <w:rPr>
+          <w:lang w:val="ru-RU"/>
+        </w:rPr>
+        <w:t>прикрепляет фото и документы</w:t>
+      </w:r>
+      <w:r>
+        <w:rPr>
+          <w:lang w:val="ru-RU"/>
+        </w:rPr>
+        <w:t xml:space="preserve"> (</w:t>
+      </w:r>
+      <w:r>
+        <w:rPr>
+          <w:lang w:val="ru-RU"/>
+        </w:rPr>
+        <w:t>список необходимых документов зависит от страны и типа визы</w:t>
+      </w:r>
+      <w:r>
+        <w:rPr>
+          <w:lang w:val="ru-RU"/>
+        </w:rPr>
+        <w:t>)</w:t>
+      </w:r>
+      <w:r>
+        <w:rPr>
+          <w:lang w:val="ru-RU"/>
+        </w:rPr>
+        <w:t>.</w:t>
+      </w:r>
+    </w:p>
+    <w:p>
+      <w:pPr>
+        <w:ind w:firstLine="360"/>
+        <w:rPr>
+          <w:lang w:val="ru-RU"/>
+        </w:rPr>
+      </w:pPr>
+      <w:r>
+        <w:rPr>
+          <w:lang w:val="ru-RU"/>
+        </w:rPr>
+        <w:t>По</w:t>
       </w:r>
       <w:r>
         <w:rPr>
@@ -69,7 +222,33 @@
         <w:rPr>
           <w:lang w:val="ru-RU"/>
         </w:rPr>
-        <w:t>ле заполнения клиенту необходимо оплатить услуги в виде стоимости визы и визового сбора.</w:t>
+        <w:t xml:space="preserve">ле заполнения </w:t>
+      </w:r>
+      <w:r>
+        <w:rPr>
+          <w:lang w:val="ru-RU"/>
+        </w:rPr>
+        <w:t xml:space="preserve">происходит </w:t>
+      </w:r>
+      <w:proofErr w:type="spellStart"/>
+      <w:r>
+        <w:rPr>
+          <w:lang w:val="ru-RU"/>
+        </w:rPr>
+        <w:t>валидация</w:t>
+      </w:r>
+      <w:proofErr w:type="spellEnd"/>
+      <w:r>
+        <w:rPr>
+          <w:lang w:val="ru-RU"/>
+        </w:rPr>
+        <w:t xml:space="preserve"> заявки в обработчике заявок и переход к оплате. К</w:t>
+      </w:r>
+      <w:r>
+        <w:rPr>
+          <w:lang w:val="ru-RU"/>
+        </w:rPr>
+        <w:t>лиенту необходимо оплатить услуги в виде стоимости визы и визового сбора.</w:t>
       </w:r>
       <w:r>
         <w:rPr>
@@ -98,18 +277,159 @@
         </w:rPr>
         <w:t xml:space="preserve">  </w:t>
       </w:r>
-      <w:r>
-        <w:rPr>
-          <w:lang w:val="ru-RU"/>
-        </w:rPr>
-        <w:t xml:space="preserve">Далее заявка поступает в класс, который производит их </w:t>
-      </w:r>
-      <w:proofErr w:type="spellStart"/>
-      <w:r>
-        <w:rPr>
-          <w:lang w:val="ru-RU"/>
-        </w:rPr>
-        <w:t>валид</w:t>
+    </w:p>
+    <w:p>
+      <w:pPr>
+        <w:ind w:firstLine="360"/>
+        <w:rPr>
+          <w:lang w:val="ru-RU"/>
+        </w:rPr>
+      </w:pPr>
+      <w:r>
+        <w:rPr>
+          <w:lang w:val="ru-RU"/>
+        </w:rPr>
+        <w:t xml:space="preserve">Далее </w:t>
+      </w:r>
+      <w:r>
+        <w:rPr>
+          <w:lang w:val="ru-RU"/>
+        </w:rPr>
+        <w:t>обработчик заявок</w:t>
+      </w:r>
+      <w:r>
+        <w:rPr>
+          <w:lang w:val="ru-RU"/>
+        </w:rPr>
+        <w:t xml:space="preserve"> проверяет наличие чека у клиента, добавляет заявку</w:t>
+      </w:r>
+      <w:r>
+        <w:rPr>
+          <w:lang w:val="ru-RU"/>
+        </w:rPr>
+        <w:t xml:space="preserve"> </w:t>
+      </w:r>
+      <w:r>
+        <w:rPr>
+          <w:lang w:val="ru-RU"/>
+        </w:rPr>
+        <w:t>в очередь, меняет статус заявки</w:t>
+      </w:r>
+      <w:r>
+        <w:rPr>
+          <w:lang w:val="ru-RU"/>
+        </w:rPr>
+        <w:t xml:space="preserve">. </w:t>
+      </w:r>
+    </w:p>
+    <w:p>
+      <w:pPr>
+        <w:ind w:firstLine="360"/>
+        <w:rPr>
+          <w:lang w:val="ru-RU"/>
+        </w:rPr>
+      </w:pPr>
+      <w:r>
+        <w:rPr>
+          <w:lang w:val="ru-RU"/>
+        </w:rPr>
+        <w:t>Пользователь системы, выполняющий роль работника визового центра проверяет заявку (соответствие загруженных клиентом документов требованиям визы), после чего одобряет её и отправляет в посольство, либо отклоняет её, с указанием причины</w:t>
+      </w:r>
+      <w:r>
+        <w:rPr>
+          <w:lang w:val="ru-RU"/>
+        </w:rPr>
+        <w:t>. Так же работник меняет статус заявки. В случае отказа</w:t>
+      </w:r>
+      <w:r>
+        <w:rPr>
+          <w:lang w:val="ru-RU"/>
+        </w:rPr>
+        <w:t xml:space="preserve"> система отправки</w:t>
+      </w:r>
+      <w:r>
+        <w:rPr>
+          <w:lang w:val="ru-RU"/>
+        </w:rPr>
+        <w:t xml:space="preserve"> </w:t>
+      </w:r>
+      <w:r>
+        <w:rPr>
+          <w:lang w:val="ru-RU"/>
+        </w:rPr>
+        <w:t xml:space="preserve">виз отсылает </w:t>
+      </w:r>
+      <w:r>
+        <w:rPr>
+          <w:lang w:val="ru-RU"/>
+        </w:rPr>
+        <w:t xml:space="preserve">клиенту на </w:t>
+      </w:r>
+      <w:r>
+        <w:t>email</w:t>
+      </w:r>
+      <w:r>
+        <w:rPr>
+          <w:lang w:val="ru-RU"/>
+        </w:rPr>
+        <w:t xml:space="preserve"> </w:t>
+      </w:r>
+      <w:r>
+        <w:rPr>
+          <w:lang w:val="ru-RU"/>
+        </w:rPr>
+        <w:t>письмо с комментарием и просьбой что-то исправить, либо выслать нужные документы в новой заявке.</w:t>
+      </w:r>
+      <w:r>
+        <w:rPr>
+          <w:lang w:val="ru-RU"/>
+        </w:rPr>
+        <w:t xml:space="preserve"> </w:t>
+      </w:r>
+      <w:r>
+        <w:rPr>
+          <w:lang w:val="ru-RU"/>
+        </w:rPr>
+        <w:t xml:space="preserve">Чтобы сделать это клиент вводит номер заявки, который он получил по </w:t>
+      </w:r>
+      <w:r>
+        <w:t>email</w:t>
+      </w:r>
+      <w:r>
+        <w:rPr>
+          <w:lang w:val="ru-RU"/>
+        </w:rPr>
+        <w:t>, после этого он может</w:t>
+      </w:r>
+      <w:r>
+        <w:rPr>
+          <w:lang w:val="ru-RU"/>
+        </w:rPr>
+        <w:t xml:space="preserve"> </w:t>
+      </w:r>
+      <w:r>
+        <w:rPr>
+          <w:lang w:val="ru-RU"/>
+        </w:rPr>
+        <w:t>изменить</w:t>
+      </w:r>
+      <w:r>
+        <w:rPr>
+          <w:lang w:val="ru-RU"/>
+        </w:rPr>
+        <w:t xml:space="preserve"> необходимые данные, далее отправляет заявку ещё раз, оплата в этом случае не требуется.</w:t>
+      </w:r>
+      <w:r>
+        <w:rPr>
+          <w:lang w:val="ru-RU"/>
+        </w:rPr>
+        <w:t xml:space="preserve"> (</w:t>
+      </w:r>
+      <w:r>
+        <w:rPr>
+          <w:lang w:val="ru-RU"/>
+        </w:rPr>
+        <w:t xml:space="preserve">возможно лучше сделать регистрацию и кабинет пользователя, с </w:t>
       </w:r>
       <w:bookmarkStart w:id="0" w:name="_GoBack"/>
       <w:bookmarkEnd w:id="0"/>
@@ -117,112 +437,242 @@
         <w:rPr>
           <w:lang w:val="ru-RU"/>
         </w:rPr>
-        <w:t>ацию</w:t>
-      </w:r>
-      <w:proofErr w:type="spellEnd"/>
-      <w:r>
-        <w:rPr>
-          <w:lang w:val="ru-RU"/>
-        </w:rPr>
-        <w:t xml:space="preserve"> заявки</w:t>
-      </w:r>
-      <w:r>
-        <w:rPr>
-          <w:lang w:val="ru-RU"/>
-        </w:rPr>
-        <w:t>, проверку чека, отправляет</w:t>
-      </w:r>
-      <w:r>
-        <w:rPr>
-          <w:lang w:val="ru-RU"/>
-        </w:rPr>
-        <w:t xml:space="preserve"> заявку и документы</w:t>
-      </w:r>
-      <w:r>
-        <w:rPr>
-          <w:lang w:val="ru-RU"/>
-        </w:rPr>
-        <w:t xml:space="preserve"> в посольство и меняет статус заявки. В посольстве документы рассматриваются. При одобрении, производится виза с параметрами, которые указал пользователь в заявке</w:t>
-      </w:r>
-      <w:r>
-        <w:rPr>
-          <w:lang w:val="ru-RU"/>
-        </w:rPr>
-        <w:t>, меняется статус заявки</w:t>
-      </w:r>
-      <w:r>
-        <w:rPr>
-          <w:lang w:val="ru-RU"/>
-        </w:rPr>
-        <w:t xml:space="preserve">. </w:t>
-      </w:r>
-      <w:r>
-        <w:rPr>
-          <w:lang w:val="ru-RU"/>
-        </w:rPr>
-        <w:t>Далее</w:t>
-      </w:r>
-      <w:r>
-        <w:rPr>
-          <w:lang w:val="ru-RU"/>
-        </w:rPr>
-        <w:t xml:space="preserve"> виза передаё</w:t>
-      </w:r>
-      <w:r>
-        <w:rPr>
-          <w:lang w:val="ru-RU"/>
-        </w:rPr>
-        <w:t xml:space="preserve">тся в класс, который рассылает визы по </w:t>
-      </w:r>
-      <w:r>
-        <w:t>email</w:t>
-      </w:r>
-      <w:r>
-        <w:rPr>
-          <w:lang w:val="ru-RU"/>
-        </w:rPr>
-        <w:t xml:space="preserve"> </w:t>
-      </w:r>
-      <w:r>
-        <w:rPr>
-          <w:lang w:val="ru-RU"/>
-        </w:rPr>
-        <w:t>клиентам.</w:t>
+        <w:t>его заявкой?</w:t>
+      </w:r>
+      <w:r>
+        <w:rPr>
+          <w:lang w:val="ru-RU"/>
+        </w:rPr>
+        <w:t>)</w:t>
       </w:r>
     </w:p>
     <w:p>
       <w:pPr>
-        <w:rPr>
-          <w:lang w:val="ru-RU"/>
-        </w:rPr>
-      </w:pPr>
-      <w:r>
-        <w:rPr>
-          <w:lang w:val="ru-RU"/>
-        </w:rPr>
-        <w:t xml:space="preserve">Клиент в любое время может узнать статус заявки, для этого ему необходимо ввести </w:t>
-      </w:r>
-      <w:r>
-        <w:t>email</w:t>
+        <w:ind w:firstLine="360"/>
+        <w:rPr>
+          <w:lang w:val="ru-RU"/>
+        </w:rPr>
+      </w:pPr>
+      <w:r>
+        <w:rPr>
+          <w:lang w:val="ru-RU"/>
+        </w:rPr>
+        <w:t xml:space="preserve">В посольстве </w:t>
+      </w:r>
+      <w:r>
+        <w:rPr>
+          <w:lang w:val="ru-RU"/>
+        </w:rPr>
+        <w:t>заявки добавляются в очередь и</w:t>
+      </w:r>
+      <w:r>
+        <w:rPr>
+          <w:lang w:val="ru-RU"/>
+        </w:rPr>
+        <w:t xml:space="preserve"> рассматриваются.</w:t>
+      </w:r>
+      <w:r>
+        <w:rPr>
+          <w:lang w:val="ru-RU"/>
+        </w:rPr>
+        <w:t xml:space="preserve"> После рассмотрения</w:t>
+      </w:r>
+      <w:r>
+        <w:rPr>
+          <w:lang w:val="ru-RU"/>
+        </w:rPr>
+        <w:t xml:space="preserve"> добавляются в список рассмотренных</w:t>
+      </w:r>
+      <w:r>
+        <w:rPr>
+          <w:lang w:val="ru-RU"/>
+        </w:rPr>
+        <w:t>,</w:t>
+      </w:r>
+      <w:r>
+        <w:rPr>
+          <w:lang w:val="ru-RU"/>
+        </w:rPr>
+        <w:t xml:space="preserve"> </w:t>
+      </w:r>
+      <w:r>
+        <w:rPr>
+          <w:lang w:val="ru-RU"/>
+        </w:rPr>
+        <w:t xml:space="preserve">в заявке указывается результат (отказ/одобрение). </w:t>
+      </w:r>
+      <w:r>
+        <w:rPr>
+          <w:lang w:val="ru-RU"/>
+        </w:rPr>
+        <w:t>При одобрении</w:t>
+      </w:r>
+      <w:r>
+        <w:rPr>
+          <w:lang w:val="ru-RU"/>
+        </w:rPr>
+        <w:t xml:space="preserve"> визы, создаётся </w:t>
+      </w:r>
+      <w:r>
+        <w:rPr>
+          <w:lang w:val="ru-RU"/>
+        </w:rPr>
+        <w:t>виза с параметрами, которые указал пользователь в заявке</w:t>
+      </w:r>
+      <w:r>
+        <w:rPr>
+          <w:lang w:val="ru-RU"/>
+        </w:rPr>
+        <w:t>, виза ассоциируется с заявкой</w:t>
       </w:r>
       <w:r>
         <w:rPr>
           <w:lang w:val="ru-RU"/>
         </w:rPr>
         <w:t>.</w:t>
+      </w:r>
+      <w:r>
+        <w:rPr>
+          <w:lang w:val="ru-RU"/>
+        </w:rPr>
+        <w:t xml:space="preserve"> </w:t>
+      </w:r>
+      <w:r>
+        <w:rPr>
+          <w:lang w:val="ru-RU"/>
+        </w:rPr>
+        <w:t xml:space="preserve"> </w:t>
       </w:r>
     </w:p>
     <w:p>
       <w:pPr>
-        <w:rPr>
-          <w:lang w:val="ru-RU"/>
-        </w:rPr>
-      </w:pPr>
-      <w:r>
-        <w:rPr>
-          <w:lang w:val="ru-RU"/>
-        </w:rPr>
-        <w:t>Администратор может добавлять страны, различные типы виз, изменять туристического сбора.</w:t>
+        <w:ind w:firstLine="360"/>
+      </w:pPr>
+      <w:r>
+        <w:rPr>
+          <w:lang w:val="ru-RU"/>
+        </w:rPr>
+        <w:t>Система отправки виз</w:t>
+      </w:r>
+      <w:r>
+        <w:rPr>
+          <w:lang w:val="ru-RU"/>
+        </w:rPr>
+        <w:t xml:space="preserve"> </w:t>
+      </w:r>
+      <w:r>
+        <w:rPr>
+          <w:lang w:val="ru-RU"/>
+        </w:rPr>
+        <w:t>получает</w:t>
+      </w:r>
+      <w:r>
+        <w:rPr>
+          <w:lang w:val="ru-RU"/>
+        </w:rPr>
+        <w:t xml:space="preserve"> рассмотренные</w:t>
+      </w:r>
+      <w:r>
+        <w:rPr>
+          <w:lang w:val="ru-RU"/>
+        </w:rPr>
+        <w:t xml:space="preserve"> посольством</w:t>
+      </w:r>
+      <w:r>
+        <w:rPr>
+          <w:lang w:val="ru-RU"/>
+        </w:rPr>
+        <w:t xml:space="preserve"> заявки и отправляет результат клиенту по </w:t>
+      </w:r>
+      <w:r>
+        <w:t>email</w:t>
+      </w:r>
+      <w:r>
+        <w:rPr>
+          <w:lang w:val="ru-RU"/>
+        </w:rPr>
+        <w:t>, в случае одобрение отсылается ещё и виза</w:t>
+      </w:r>
+      <w:r>
+        <w:rPr>
+          <w:lang w:val="ru-RU"/>
+        </w:rPr>
+        <w:t>.</w:t>
+      </w:r>
+      <w:r>
+        <w:rPr>
+          <w:lang w:val="ru-RU"/>
+        </w:rPr>
+        <w:t xml:space="preserve"> </w:t>
+      </w:r>
+      <w:r>
+        <w:rPr>
+          <w:lang w:val="ru-RU"/>
+        </w:rPr>
+        <w:t xml:space="preserve">Клиент в любое время может узнать статус заявки, для этого ему необходимо ввести </w:t>
+      </w:r>
+      <w:r>
+        <w:t>email</w:t>
+      </w:r>
+      <w:r>
+        <w:rPr>
+          <w:lang w:val="ru-RU"/>
+        </w:rPr>
+        <w:t>.</w:t>
+      </w:r>
+      <w:r>
+        <w:rPr>
+          <w:lang w:val="ru-RU"/>
+        </w:rPr>
+        <w:t xml:space="preserve"> </w:t>
+      </w:r>
+      <w:r>
+        <w:rPr>
+          <w:lang w:val="ru-RU"/>
+        </w:rPr>
+        <w:t>Администратор может добавлять страны, различные типы виз, изменять</w:t>
+      </w:r>
+      <w:r>
+        <w:rPr>
+          <w:lang w:val="ru-RU"/>
+        </w:rPr>
+        <w:t xml:space="preserve"> размер</w:t>
+      </w:r>
+      <w:r>
+        <w:rPr>
+          <w:lang w:val="ru-RU"/>
+        </w:rPr>
+        <w:t xml:space="preserve"> </w:t>
+      </w:r>
+      <w:r>
+        <w:rPr>
+          <w:lang w:val="ru-RU"/>
+        </w:rPr>
+        <w:t xml:space="preserve">визового </w:t>
+      </w:r>
+      <w:r>
+        <w:rPr>
+          <w:lang w:val="ru-RU"/>
+        </w:rPr>
+        <w:t>сбора.</w:t>
+      </w:r>
+      <w:r>
+        <w:rPr>
+          <w:lang w:val="ru-RU"/>
+        </w:rPr>
+        <w:t xml:space="preserve"> Каждая страна хранит список типов виз и список </w:t>
+      </w:r>
+      <w:r>
+        <w:rPr>
+          <w:lang w:val="ru-RU"/>
+        </w:rPr>
+        <w:t>документов</w:t>
+      </w:r>
+      <w:r>
+        <w:rPr>
+          <w:lang w:val="ru-RU"/>
+        </w:rPr>
+        <w:t>, необходимые для подачи заявки на визу.</w:t>
       </w:r>
     </w:p>
     <w:sectPr>
@@ -233,6 +683,127 @@
     </w:sectPr>
   </w:body>
 </w:document>
+</file>
+
+<file path=word/numbering.xml><?xml version="1.0" encoding="utf-8"?>
+<w:numbering xmlns:wpc="http://schemas.microsoft.com/office/word/2010/wordprocessingCanvas" xmlns:cx="http://schemas.microsoft.com/office/drawing/2014/chartex" xmlns:mc="http://schemas.openxmlformats.org/markup-compatibility/2006" xmlns:o="urn:schemas-microsoft-com:office:office" xmlns:r="http://schemas.openxmlformats.org/officeDocument/2006/relationships" xmlns:m="http://schemas.openxmlformats.org/officeDocument/2006/math" xmlns:v="urn:schemas-microsoft-com:vml" xmlns:wp14="http://schemas.microsoft.com/office/word/2010/wordprocessingDrawing" xmlns:wp="http://schemas.openxmlformats.org/drawingml/2006/wordprocessingDrawing" xmlns:w10="urn:schemas-microsoft-com:office:word" xmlns:w="http://schemas.openxmlformats.org/wordprocessingml/2006/main" xmlns:w14="http://schemas.microsoft.com/office/word/2010/wordml" xmlns:w15="http://schemas.microsoft.com/office/word/2012/wordml" xmlns:w16se="http://schemas.microsoft.com/office/word/2015/wordml/symex" xmlns:wpg="http://schemas.microsoft.com/office/word/2010/wordprocessingGroup" xmlns:wpi="http://schemas.microsoft.com/office/word/2010/wordprocessingInk" xmlns:wne="http://schemas.microsoft.com/office/word/2006/wordml" xmlns:wps="http://schemas.microsoft.com/office/word/2010/wordprocessingShape" mc:Ignorable="w14 w15 w16se wp14">
+  <w:abstractNum w:abstractNumId="0" w15:restartNumberingAfterBreak="0">
+    <w:nsid w:val="211735A4"/>
+    <w:multiLevelType w:val="hybridMultilevel"/>
+    <w:tmpl w:val="A44452C6"/>
+    <w:lvl w:ilvl="0" w:tplc="E8D4A132">
+      <w:start w:val="1"/>
+      <w:numFmt w:val="bullet"/>
+      <w:lvlText w:val=""/>
+      <w:lvlJc w:val="left"/>
+      <w:pPr>
+        <w:ind w:left="720" w:hanging="360"/>
+      </w:pPr>
+      <w:rPr>
+        <w:rFonts w:ascii="Symbol" w:hAnsi="Symbol" w:hint="default"/>
+      </w:rPr>
+    </w:lvl>
+    <w:lvl w:ilvl="1" w:tplc="04090003" w:tentative="1">
+      <w:start w:val="1"/>
+      <w:numFmt w:val="bullet"/>
+      <w:lvlText w:val="o"/>
+      <w:lvlJc w:val="left"/>
+      <w:pPr>
+        <w:ind w:left="1440" w:hanging="360"/>
+      </w:pPr>
+      <w:rPr>
+        <w:rFonts w:ascii="Courier New" w:hAnsi="Courier New" w:cs="Courier New" w:hint="default"/>
+      </w:rPr>
+    </w:lvl>
+    <w:lvl w:ilvl="2" w:tplc="04090005" w:tentative="1">
+      <w:start w:val="1"/>
+      <w:numFmt w:val="bullet"/>
+      <w:lvlText w:val=""/>
+      <w:lvlJc w:val="left"/>
+      <w:pPr>
+        <w:ind w:left="2160" w:hanging="360"/>
+      </w:pPr>
+      <w:rPr>
+        <w:rFonts w:ascii="Wingdings" w:hAnsi="Wingdings" w:hint="default"/>
+      </w:rPr>
+    </w:lvl>
+    <w:lvl w:ilvl="3" w:tplc="04090001" w:tentative="1">
+      <w:start w:val="1"/>
+      <w:numFmt w:val="bullet"/>
+      <w:lvlText w:val=""/>
+      <w:lvlJc w:val="left"/>
+      <w:pPr>
+        <w:ind w:left="2880" w:hanging="360"/>
+      </w:pPr>
+      <w:rPr>
+        <w:rFonts w:ascii="Symbol" w:hAnsi="Symbol" w:hint="default"/>
+      </w:rPr>
+    </w:lvl>
+    <w:lvl w:ilvl="4" w:tplc="04090003" w:tentative="1">
+      <w:start w:val="1"/>
+      <w:numFmt w:val="bullet"/>
+      <w:lvlText w:val="o"/>
+      <w:lvlJc w:val="left"/>
+      <w:pPr>
+        <w:ind w:left="3600" w:hanging="360"/>
+      </w:pPr>
+      <w:rPr>
+        <w:rFonts w:ascii="Courier New" w:hAnsi="Courier New" w:cs="Courier New" w:hint="default"/>
+      </w:rPr>
+    </w:lvl>
+    <w:lvl w:ilvl="5" w:tplc="04090005" w:tentative="1">
+      <w:start w:val="1"/>
+      <w:numFmt w:val="bullet"/>
+      <w:lvlText w:val=""/>
+      <w:lvlJc w:val="left"/>
+      <w:pPr>
+        <w:ind w:left="4320" w:hanging="360"/>
+      </w:pPr>
+      <w:rPr>
+        <w:rFonts w:ascii="Wingdings" w:hAnsi="Wingdings" w:hint="default"/>
+      </w:rPr>
+    </w:lvl>
+    <w:lvl w:ilvl="6" w:tplc="04090001" w:tentative="1">
+      <w:start w:val="1"/>
+      <w:numFmt w:val="bullet"/>
+      <w:lvlText w:val=""/>
+      <w:lvlJc w:val="left"/>
+      <w:pPr>
+        <w:ind w:left="5040" w:hanging="360"/>
+      </w:pPr>
+      <w:rPr>
+        <w:rFonts w:ascii="Symbol" w:hAnsi="Symbol" w:hint="default"/>
+      </w:rPr>
+    </w:lvl>
+    <w:lvl w:ilvl="7" w:tplc="04090003" w:tentative="1">
+      <w:start w:val="1"/>
+      <w:numFmt w:val="bullet"/>
+      <w:lvlText w:val="o"/>
+      <w:lvlJc w:val="left"/>
+      <w:pPr>
+        <w:ind w:left="5760" w:hanging="360"/>
+      </w:pPr>
+      <w:rPr>
+        <w:rFonts w:ascii="Courier New" w:hAnsi="Courier New" w:cs="Courier New" w:hint="default"/>
+      </w:rPr>
+    </w:lvl>
+    <w:lvl w:ilvl="8" w:tplc="04090005" w:tentative="1">
+      <w:start w:val="1"/>
+      <w:numFmt w:val="bullet"/>
+      <w:lvlText w:val=""/>
+      <w:lvlJc w:val="left"/>
+      <w:pPr>
+        <w:ind w:left="6480" w:hanging="360"/>
+      </w:pPr>
+      <w:rPr>
+        <w:rFonts w:ascii="Wingdings" w:hAnsi="Wingdings" w:hint="default"/>
+      </w:rPr>
+    </w:lvl>
+  </w:abstractNum>
+  <w:num w:numId="1">
+    <w:abstractNumId w:val="0"/>
+  </w:num>
+</w:numbering>
 </file>
 
 <file path=word/styles.xml><?xml version="1.0" encoding="utf-8"?>
@@ -656,6 +1227,17 @@
     <w:semiHidden/>
     <w:unhideWhenUsed/>
   </w:style>
+  <w:style w:type="paragraph" w:styleId="a3">
+    <w:name w:val="List Paragraph"/>
+    <w:basedOn w:val="a"/>
+    <w:uiPriority w:val="34"/>
+    <w:qFormat/>
+    <w:rsid w:val="008D4CC8"/>
+    <w:pPr>
+      <w:ind w:left="720"/>
+      <w:contextualSpacing/>
+    </w:pPr>
+  </w:style>
 </w:styles>
 </file>
 
@@ -918,4 +1500,16 @@
     </a:ext>
   </a:extLst>
 </a:theme>
+</file>
+
+<file path=customXml/item1.xml><?xml version="1.0" encoding="utf-8"?>
+<b:Sources xmlns:b="http://schemas.openxmlformats.org/officeDocument/2006/bibliography" xmlns="http://schemas.openxmlformats.org/officeDocument/2006/bibliography" SelectedStyle="\APASixthEditionOfficeOnline.xsl" StyleName="APA" Version="6"/>
+</file>
+
+<file path=customXml/itemProps1.xml><?xml version="1.0" encoding="utf-8"?>
+<ds:datastoreItem xmlns:ds="http://schemas.openxmlformats.org/officeDocument/2006/customXml" ds:itemID="{1E45B89E-8456-4015-ACFE-3571F7465FBC}">
+  <ds:schemaRefs>
+    <ds:schemaRef ds:uri="http://schemas.openxmlformats.org/officeDocument/2006/bibliography"/>
+  </ds:schemaRefs>
+</ds:datastoreItem>
 </file>
</xml_diff>

<commit_message>
add registration for client
</commit_message>
<xml_diff>
--- a/Online-VIsa_Center_Functionality.docx
+++ b/Online-VIsa_Center_Functionality.docx
@@ -37,19 +37,19 @@
         <w:rPr>
           <w:lang w:val="ru-RU"/>
         </w:rPr>
-        <w:t xml:space="preserve"> клиенту не требуется регистрация. Для </w:t>
-      </w:r>
-      <w:r>
-        <w:rPr>
-          <w:lang w:val="ru-RU"/>
-        </w:rPr>
-        <w:t>получения</w:t>
-      </w:r>
-      <w:r>
-        <w:rPr>
-          <w:lang w:val="ru-RU"/>
-        </w:rPr>
-        <w:t xml:space="preserve"> необходимо </w:t>
+        <w:t xml:space="preserve"> клиенту требуется регистрация. </w:t>
+      </w:r>
+      <w:r>
+        <w:rPr>
+          <w:lang w:val="ru-RU"/>
+        </w:rPr>
+        <w:t xml:space="preserve">После регистрации </w:t>
+      </w:r>
+      <w:r>
+        <w:rPr>
+          <w:lang w:val="ru-RU"/>
+        </w:rPr>
+        <w:t xml:space="preserve">необходимо </w:t>
       </w:r>
       <w:r>
         <w:rPr>
@@ -58,6 +58,9 @@
         <w:t>заполнить</w:t>
       </w:r>
       <w:r>
+        <w:rPr>
+          <w:lang w:val="ru-RU"/>
+        </w:rPr>
         <w:t xml:space="preserve"> </w:t>
       </w:r>
       <w:r>
@@ -67,7 +70,19 @@
         <w:t>и отправить заявку</w:t>
       </w:r>
       <w:r>
-        <w:t xml:space="preserve"> (application)</w:t>
+        <w:rPr>
+          <w:lang w:val="ru-RU"/>
+        </w:rPr>
+        <w:t xml:space="preserve"> (</w:t>
+      </w:r>
+      <w:r>
+        <w:t>application</w:t>
+      </w:r>
+      <w:r>
+        <w:rPr>
+          <w:lang w:val="ru-RU"/>
+        </w:rPr>
+        <w:t>)</w:t>
       </w:r>
       <w:r>
         <w:rPr>
@@ -301,19 +316,7 @@
         <w:rPr>
           <w:lang w:val="ru-RU"/>
         </w:rPr>
-        <w:t xml:space="preserve"> проверяет наличие чека у клиента, добавляет заявку</w:t>
-      </w:r>
-      <w:r>
-        <w:rPr>
-          <w:lang w:val="ru-RU"/>
-        </w:rPr>
-        <w:t xml:space="preserve"> </w:t>
-      </w:r>
-      <w:r>
-        <w:rPr>
-          <w:lang w:val="ru-RU"/>
-        </w:rPr>
-        <w:t>в очередь, меняет статус заявки</w:t>
+        <w:t xml:space="preserve"> проверяет наличие чека у клиента, добавляет заявку в очередь, меняет статус заявки</w:t>
       </w:r>
       <w:r>
         <w:rPr>
@@ -339,13 +342,7 @@
         <w:rPr>
           <w:lang w:val="ru-RU"/>
         </w:rPr>
-        <w:t>. Так же работник меняет статус заявки. В случае отказа</w:t>
-      </w:r>
-      <w:r>
-        <w:rPr>
-          <w:lang w:val="ru-RU"/>
-        </w:rPr>
-        <w:t xml:space="preserve"> система отправки</w:t>
+        <w:t>.</w:t>
       </w:r>
       <w:r>
         <w:rPr>
@@ -357,79 +354,7 @@
         <w:rPr>
           <w:lang w:val="ru-RU"/>
         </w:rPr>
-        <w:t xml:space="preserve">виз отсылает </w:t>
-      </w:r>
-      <w:r>
-        <w:rPr>
-          <w:lang w:val="ru-RU"/>
-        </w:rPr>
-        <w:t xml:space="preserve">клиенту на </w:t>
-      </w:r>
-      <w:r>
-        <w:t>email</w:t>
-      </w:r>
-      <w:r>
-        <w:rPr>
-          <w:lang w:val="ru-RU"/>
-        </w:rPr>
-        <w:t xml:space="preserve"> </w:t>
-      </w:r>
-      <w:r>
-        <w:rPr>
-          <w:lang w:val="ru-RU"/>
-        </w:rPr>
-        <w:t>письмо с комментарием и просьбой что-то исправить, либо выслать нужные документы в новой заявке.</w:t>
-      </w:r>
-      <w:r>
-        <w:rPr>
-          <w:lang w:val="ru-RU"/>
-        </w:rPr>
-        <w:t xml:space="preserve"> </w:t>
-      </w:r>
-      <w:r>
-        <w:rPr>
-          <w:lang w:val="ru-RU"/>
-        </w:rPr>
-        <w:t xml:space="preserve">Чтобы сделать это клиент вводит номер заявки, который он получил по </w:t>
-      </w:r>
-      <w:r>
-        <w:t>email</w:t>
-      </w:r>
-      <w:r>
-        <w:rPr>
-          <w:lang w:val="ru-RU"/>
-        </w:rPr>
-        <w:t>, после этого он может</w:t>
-      </w:r>
-      <w:r>
-        <w:rPr>
-          <w:lang w:val="ru-RU"/>
-        </w:rPr>
-        <w:t xml:space="preserve"> </w:t>
-      </w:r>
-      <w:r>
-        <w:rPr>
-          <w:lang w:val="ru-RU"/>
-        </w:rPr>
-        <w:t>изменить</w:t>
-      </w:r>
-      <w:r>
-        <w:rPr>
-          <w:lang w:val="ru-RU"/>
-        </w:rPr>
-        <w:t xml:space="preserve"> необходимые данные, далее отправляет заявку ещё раз, оплата в этом случае не требуется.</w:t>
-      </w:r>
-      <w:r>
-        <w:rPr>
-          <w:lang w:val="ru-RU"/>
-        </w:rPr>
-        <w:t xml:space="preserve"> (</w:t>
-      </w:r>
-      <w:r>
-        <w:rPr>
-          <w:lang w:val="ru-RU"/>
-        </w:rPr>
-        <w:t xml:space="preserve">возможно лучше сделать регистрацию и кабинет пользователя, с </w:t>
+        <w:t xml:space="preserve">С момента проверки заявки работником, изменение этой заявки клиентом становится невозможным. </w:t>
       </w:r>
       <w:bookmarkStart w:id="0" w:name="_GoBack"/>
       <w:bookmarkEnd w:id="0"/>
@@ -437,13 +362,118 @@
         <w:rPr>
           <w:lang w:val="ru-RU"/>
         </w:rPr>
-        <w:t>его заявкой?</w:t>
-      </w:r>
-      <w:r>
-        <w:rPr>
-          <w:lang w:val="ru-RU"/>
-        </w:rPr>
-        <w:t>)</w:t>
+        <w:t>Так же работник меняет статус заявки. В случае отказа работник открывает доступ к изменению заявки</w:t>
+      </w:r>
+      <w:r>
+        <w:rPr>
+          <w:lang w:val="ru-RU"/>
+        </w:rPr>
+        <w:t xml:space="preserve">. </w:t>
+      </w:r>
+      <w:r>
+        <w:rPr>
+          <w:lang w:val="ru-RU"/>
+        </w:rPr>
+        <w:t>Клиент видит это в списке своих заявок. В дополнение к этому</w:t>
+      </w:r>
+      <w:r>
+        <w:rPr>
+          <w:lang w:val="ru-RU"/>
+        </w:rPr>
+        <w:t xml:space="preserve"> система отправки</w:t>
+      </w:r>
+      <w:r>
+        <w:rPr>
+          <w:lang w:val="ru-RU"/>
+        </w:rPr>
+        <w:t xml:space="preserve"> </w:t>
+      </w:r>
+      <w:r>
+        <w:rPr>
+          <w:lang w:val="ru-RU"/>
+        </w:rPr>
+        <w:t xml:space="preserve">виз отсылает </w:t>
+      </w:r>
+      <w:r>
+        <w:rPr>
+          <w:lang w:val="ru-RU"/>
+        </w:rPr>
+        <w:t xml:space="preserve">клиенту на </w:t>
+      </w:r>
+      <w:r>
+        <w:t>email</w:t>
+      </w:r>
+      <w:r>
+        <w:rPr>
+          <w:lang w:val="ru-RU"/>
+        </w:rPr>
+        <w:t xml:space="preserve"> </w:t>
+      </w:r>
+      <w:r>
+        <w:rPr>
+          <w:lang w:val="ru-RU"/>
+        </w:rPr>
+        <w:t xml:space="preserve">письмо с комментарием и просьбой что-то исправить, либо выслать нужные документы в </w:t>
+      </w:r>
+      <w:r>
+        <w:rPr>
+          <w:lang w:val="ru-RU"/>
+        </w:rPr>
+        <w:t>исправленной</w:t>
+      </w:r>
+      <w:r>
+        <w:rPr>
+          <w:lang w:val="ru-RU"/>
+        </w:rPr>
+        <w:t xml:space="preserve"> заявке</w:t>
+      </w:r>
+      <w:r>
+        <w:rPr>
+          <w:lang w:val="ru-RU"/>
+        </w:rPr>
+        <w:t xml:space="preserve">. </w:t>
+      </w:r>
+      <w:r>
+        <w:rPr>
+          <w:lang w:val="ru-RU"/>
+        </w:rPr>
+        <w:t xml:space="preserve">Чтобы сделать это клиент </w:t>
+      </w:r>
+      <w:r>
+        <w:rPr>
+          <w:lang w:val="ru-RU"/>
+        </w:rPr>
+        <w:t xml:space="preserve">заходит в список своих заявок, где он </w:t>
+      </w:r>
+      <w:r>
+        <w:rPr>
+          <w:lang w:val="ru-RU"/>
+        </w:rPr>
+        <w:t>может</w:t>
+      </w:r>
+      <w:r>
+        <w:rPr>
+          <w:lang w:val="ru-RU"/>
+        </w:rPr>
+        <w:t xml:space="preserve"> </w:t>
+      </w:r>
+      <w:r>
+        <w:rPr>
+          <w:lang w:val="ru-RU"/>
+        </w:rPr>
+        <w:t>изменить</w:t>
+      </w:r>
+      <w:r>
+        <w:rPr>
+          <w:lang w:val="ru-RU"/>
+        </w:rPr>
+        <w:t xml:space="preserve"> необходимые данные, далее отправляет заявку ещё раз, оплата в этом случае не требуется.</w:t>
+      </w:r>
+      <w:r>
+        <w:rPr>
+          <w:lang w:val="ru-RU"/>
+        </w:rPr>
+        <w:t xml:space="preserve"> </w:t>
       </w:r>
     </w:p>
     <w:p>
@@ -547,6 +577,9 @@
     <w:p>
       <w:pPr>
         <w:ind w:firstLine="360"/>
+        <w:rPr>
+          <w:lang w:val="ru-RU"/>
+        </w:rPr>
       </w:pPr>
       <w:r>
         <w:rPr>
@@ -609,16 +642,13 @@
         <w:rPr>
           <w:lang w:val="ru-RU"/>
         </w:rPr>
-        <w:t xml:space="preserve">Клиент в любое время может узнать статус заявки, для этого ему необходимо ввести </w:t>
-      </w:r>
-      <w:r>
-        <w:t>email</w:t>
-      </w:r>
-      <w:r>
-        <w:rPr>
-          <w:lang w:val="ru-RU"/>
-        </w:rPr>
-        <w:t>.</w:t>
+        <w:t xml:space="preserve">Клиент в любое время может узнать статус заявки, для этого ему необходимо </w:t>
+      </w:r>
+      <w:r>
+        <w:rPr>
+          <w:lang w:val="ru-RU"/>
+        </w:rPr>
+        <w:t>просмотреть список своих заявок.</w:t>
       </w:r>
       <w:r>
         <w:rPr>
@@ -1507,7 +1537,7 @@
 </file>
 
 <file path=customXml/itemProps1.xml><?xml version="1.0" encoding="utf-8"?>
-<ds:datastoreItem xmlns:ds="http://schemas.openxmlformats.org/officeDocument/2006/customXml" ds:itemID="{1E45B89E-8456-4015-ACFE-3571F7465FBC}">
+<ds:datastoreItem xmlns:ds="http://schemas.openxmlformats.org/officeDocument/2006/customXml" ds:itemID="{2B226C79-2ECC-4991-91CA-8BC7FF659027}">
   <ds:schemaRefs>
     <ds:schemaRef ds:uri="http://schemas.openxmlformats.org/officeDocument/2006/bibliography"/>
   </ds:schemaRefs>

</xml_diff>

<commit_message>
add StatusChangeInterface and some fuctionality changes
</commit_message>
<xml_diff>
--- a/Online-VIsa_Center_Functionality.docx
+++ b/Online-VIsa_Center_Functionality.docx
@@ -284,13 +284,31 @@
         <w:rPr>
           <w:lang w:val="ru-RU"/>
         </w:rPr>
-        <w:t>, подтверждение того, что его документы и заявка будет рассмотрена.</w:t>
-      </w:r>
-      <w:r>
-        <w:rPr>
-          <w:lang w:val="ru-RU"/>
-        </w:rPr>
-        <w:t xml:space="preserve">  </w:t>
+        <w:t xml:space="preserve">, подтверждение того, что его документы и заявка будет </w:t>
+      </w:r>
+      <w:r>
+        <w:rPr>
+          <w:lang w:val="ru-RU"/>
+        </w:rPr>
+        <w:t>рассмотрена</w:t>
+      </w:r>
+      <w:r>
+        <w:rPr>
+          <w:lang w:val="ru-RU"/>
+        </w:rPr>
+        <w:t xml:space="preserve"> (так же чек появится у заявки в разделе заявок клиента)</w:t>
+      </w:r>
+      <w:r>
+        <w:rPr>
+          <w:lang w:val="ru-RU"/>
+        </w:rPr>
+        <w:t>.</w:t>
+      </w:r>
+      <w:r>
+        <w:rPr>
+          <w:lang w:val="ru-RU"/>
+        </w:rPr>
+        <w:t xml:space="preserve"> </w:t>
       </w:r>
     </w:p>
     <w:p>
@@ -354,7 +372,499 @@
         <w:rPr>
           <w:lang w:val="ru-RU"/>
         </w:rPr>
-        <w:t xml:space="preserve">С момента проверки заявки работником, изменение этой заявки клиентом становится невозможным. </w:t>
+        <w:t>С момента</w:t>
+      </w:r>
+      <w:r>
+        <w:rPr>
+          <w:lang w:val="ru-RU"/>
+        </w:rPr>
+        <w:t xml:space="preserve"> начала</w:t>
+      </w:r>
+      <w:r>
+        <w:rPr>
+          <w:lang w:val="ru-RU"/>
+        </w:rPr>
+        <w:t xml:space="preserve"> проверки заявки работником, изменение этой заявки клиентом становится невозможным. </w:t>
+      </w:r>
+      <w:r>
+        <w:rPr>
+          <w:lang w:val="ru-RU"/>
+        </w:rPr>
+        <w:t>Так же работник меняет статус заявки. В случае отказа работник открывает доступ к изменению заявки</w:t>
+      </w:r>
+      <w:r>
+        <w:rPr>
+          <w:lang w:val="ru-RU"/>
+        </w:rPr>
+        <w:t xml:space="preserve">. </w:t>
+      </w:r>
+      <w:r>
+        <w:rPr>
+          <w:lang w:val="ru-RU"/>
+        </w:rPr>
+        <w:t>Клиент видит это в списке своих заявок</w:t>
+      </w:r>
+      <w:r>
+        <w:rPr>
+          <w:lang w:val="ru-RU"/>
+        </w:rPr>
+        <w:t xml:space="preserve"> (вместе с описанием причины)</w:t>
+      </w:r>
+      <w:r>
+        <w:rPr>
+          <w:lang w:val="ru-RU"/>
+        </w:rPr>
+        <w:t>. В дополнение к этому</w:t>
+      </w:r>
+      <w:r>
+        <w:rPr>
+          <w:lang w:val="ru-RU"/>
+        </w:rPr>
+        <w:t xml:space="preserve"> система отправки</w:t>
+      </w:r>
+      <w:r>
+        <w:rPr>
+          <w:lang w:val="ru-RU"/>
+        </w:rPr>
+        <w:t xml:space="preserve"> </w:t>
+      </w:r>
+      <w:r>
+        <w:rPr>
+          <w:lang w:val="ru-RU"/>
+        </w:rPr>
+        <w:t xml:space="preserve">виз отсылает </w:t>
+      </w:r>
+      <w:r>
+        <w:rPr>
+          <w:lang w:val="ru-RU"/>
+        </w:rPr>
+        <w:t xml:space="preserve">клиенту на </w:t>
+      </w:r>
+      <w:r>
+        <w:t>email</w:t>
+      </w:r>
+      <w:r>
+        <w:rPr>
+          <w:lang w:val="ru-RU"/>
+        </w:rPr>
+        <w:t xml:space="preserve"> </w:t>
+      </w:r>
+      <w:r>
+        <w:rPr>
+          <w:lang w:val="ru-RU"/>
+        </w:rPr>
+        <w:t xml:space="preserve">письмо с комментарием и просьбой что-то исправить, либо выслать нужные документы в </w:t>
+      </w:r>
+      <w:r>
+        <w:rPr>
+          <w:lang w:val="ru-RU"/>
+        </w:rPr>
+        <w:t>исправленной</w:t>
+      </w:r>
+      <w:r>
+        <w:rPr>
+          <w:lang w:val="ru-RU"/>
+        </w:rPr>
+        <w:t xml:space="preserve"> заявке</w:t>
+      </w:r>
+      <w:r>
+        <w:rPr>
+          <w:lang w:val="ru-RU"/>
+        </w:rPr>
+        <w:t xml:space="preserve">. </w:t>
+      </w:r>
+      <w:r>
+        <w:rPr>
+          <w:lang w:val="ru-RU"/>
+        </w:rPr>
+        <w:t xml:space="preserve">Чтобы сделать это клиент </w:t>
+      </w:r>
+      <w:r>
+        <w:rPr>
+          <w:lang w:val="ru-RU"/>
+        </w:rPr>
+        <w:t xml:space="preserve">заходит в список своих заявок, где он </w:t>
+      </w:r>
+      <w:r>
+        <w:rPr>
+          <w:lang w:val="ru-RU"/>
+        </w:rPr>
+        <w:t>может</w:t>
+      </w:r>
+      <w:r>
+        <w:rPr>
+          <w:lang w:val="ru-RU"/>
+        </w:rPr>
+        <w:t xml:space="preserve"> </w:t>
+      </w:r>
+      <w:r>
+        <w:rPr>
+          <w:lang w:val="ru-RU"/>
+        </w:rPr>
+        <w:t>изменить</w:t>
+      </w:r>
+      <w:r>
+        <w:rPr>
+          <w:lang w:val="ru-RU"/>
+        </w:rPr>
+        <w:t xml:space="preserve"> необходимые данные, далее отправляет заявку ещё раз, оплата в этом случае не требуется.</w:t>
+      </w:r>
+      <w:r>
+        <w:rPr>
+          <w:lang w:val="ru-RU"/>
+        </w:rPr>
+        <w:t xml:space="preserve"> </w:t>
+      </w:r>
+    </w:p>
+    <w:p>
+      <w:pPr>
+        <w:ind w:firstLine="360"/>
+        <w:rPr>
+          <w:lang w:val="ru-RU"/>
+        </w:rPr>
+      </w:pPr>
+      <w:r>
+        <w:rPr>
+          <w:lang w:val="ru-RU"/>
+        </w:rPr>
+        <w:t xml:space="preserve">В посольстве </w:t>
+      </w:r>
+      <w:r>
+        <w:rPr>
+          <w:lang w:val="ru-RU"/>
+        </w:rPr>
+        <w:t>заявки добавляются в очередь и</w:t>
+      </w:r>
+      <w:r>
+        <w:rPr>
+          <w:lang w:val="ru-RU"/>
+        </w:rPr>
+        <w:t xml:space="preserve"> рассматриваются.</w:t>
+      </w:r>
+      <w:r>
+        <w:rPr>
+          <w:lang w:val="ru-RU"/>
+        </w:rPr>
+        <w:t xml:space="preserve"> После рассмотрения</w:t>
+      </w:r>
+      <w:r>
+        <w:rPr>
+          <w:lang w:val="ru-RU"/>
+        </w:rPr>
+        <w:t xml:space="preserve"> добавляются в список рассмотренных</w:t>
+      </w:r>
+      <w:r>
+        <w:rPr>
+          <w:lang w:val="ru-RU"/>
+        </w:rPr>
+        <w:t>,</w:t>
+      </w:r>
+      <w:r>
+        <w:rPr>
+          <w:lang w:val="ru-RU"/>
+        </w:rPr>
+        <w:t xml:space="preserve"> </w:t>
+      </w:r>
+      <w:r>
+        <w:rPr>
+          <w:lang w:val="ru-RU"/>
+        </w:rPr>
+        <w:t xml:space="preserve">в заявке указывается результат (отказ/одобрение). </w:t>
+      </w:r>
+      <w:r>
+        <w:rPr>
+          <w:lang w:val="ru-RU"/>
+        </w:rPr>
+        <w:t>При одобрении</w:t>
+      </w:r>
+      <w:r>
+        <w:rPr>
+          <w:lang w:val="ru-RU"/>
+        </w:rPr>
+        <w:t xml:space="preserve"> визы, создаётся </w:t>
+      </w:r>
+      <w:r>
+        <w:rPr>
+          <w:lang w:val="ru-RU"/>
+        </w:rPr>
+        <w:t>виза с параметрами, которые указал пользователь в заявке</w:t>
+      </w:r>
+      <w:r>
+        <w:rPr>
+          <w:lang w:val="ru-RU"/>
+        </w:rPr>
+        <w:t>, виза ассоциируется с заявкой</w:t>
+      </w:r>
+      <w:r>
+        <w:rPr>
+          <w:lang w:val="ru-RU"/>
+        </w:rPr>
+        <w:t>.</w:t>
+      </w:r>
+      <w:r>
+        <w:rPr>
+          <w:lang w:val="ru-RU"/>
+        </w:rPr>
+        <w:t xml:space="preserve"> </w:t>
+      </w:r>
+      <w:r>
+        <w:rPr>
+          <w:lang w:val="ru-RU"/>
+        </w:rPr>
+        <w:t xml:space="preserve"> </w:t>
+      </w:r>
+    </w:p>
+    <w:p>
+      <w:pPr>
+        <w:ind w:firstLine="360"/>
+        <w:rPr>
+          <w:lang w:val="ru-RU"/>
+        </w:rPr>
+      </w:pPr>
+      <w:r>
+        <w:rPr>
+          <w:lang w:val="ru-RU"/>
+        </w:rPr>
+        <w:t>Система отправки виз</w:t>
+      </w:r>
+      <w:r>
+        <w:rPr>
+          <w:lang w:val="ru-RU"/>
+        </w:rPr>
+        <w:t xml:space="preserve"> </w:t>
+      </w:r>
+      <w:r>
+        <w:rPr>
+          <w:lang w:val="ru-RU"/>
+        </w:rPr>
+        <w:t>получает</w:t>
+      </w:r>
+      <w:r>
+        <w:rPr>
+          <w:lang w:val="ru-RU"/>
+        </w:rPr>
+        <w:t xml:space="preserve"> рассмотренные</w:t>
+      </w:r>
+      <w:r>
+        <w:rPr>
+          <w:lang w:val="ru-RU"/>
+        </w:rPr>
+        <w:t xml:space="preserve"> посольством</w:t>
+      </w:r>
+      <w:r>
+        <w:rPr>
+          <w:lang w:val="ru-RU"/>
+        </w:rPr>
+        <w:t xml:space="preserve"> заявки и отправляет результат клиенту по </w:t>
+      </w:r>
+      <w:r>
+        <w:t>email</w:t>
+      </w:r>
+      <w:r>
+        <w:rPr>
+          <w:lang w:val="ru-RU"/>
+        </w:rPr>
+        <w:t>, в случае одобрение отсылается ещё и виза</w:t>
+      </w:r>
+      <w:r>
+        <w:rPr>
+          <w:lang w:val="ru-RU"/>
+        </w:rPr>
+        <w:t xml:space="preserve"> (всё это можно </w:t>
+      </w:r>
+      <w:proofErr w:type="spellStart"/>
+      <w:r>
+        <w:rPr>
+          <w:lang w:val="ru-RU"/>
+        </w:rPr>
+        <w:t>просмотерть</w:t>
+      </w:r>
+      <w:proofErr w:type="spellEnd"/>
+      <w:r>
+        <w:rPr>
+          <w:lang w:val="ru-RU"/>
+        </w:rPr>
+        <w:t xml:space="preserve"> и в разделе заявок клиента)</w:t>
+      </w:r>
+      <w:r>
+        <w:rPr>
+          <w:lang w:val="ru-RU"/>
+        </w:rPr>
+        <w:t>.</w:t>
+      </w:r>
+      <w:r>
+        <w:rPr>
+          <w:lang w:val="ru-RU"/>
+        </w:rPr>
+        <w:t xml:space="preserve"> </w:t>
+      </w:r>
+    </w:p>
+    <w:p>
+      <w:pPr>
+        <w:ind w:firstLine="360"/>
+        <w:rPr>
+          <w:lang w:val="ru-RU"/>
+        </w:rPr>
+      </w:pPr>
+      <w:r>
+        <w:rPr>
+          <w:lang w:val="ru-RU"/>
+        </w:rPr>
+        <w:t xml:space="preserve">Клиент в любое время может узнать статус заявки, для этого ему необходимо </w:t>
+      </w:r>
+      <w:r>
+        <w:rPr>
+          <w:lang w:val="ru-RU"/>
+        </w:rPr>
+        <w:t>просмотреть список своих заявок.</w:t>
+      </w:r>
+      <w:r>
+        <w:rPr>
+          <w:lang w:val="ru-RU"/>
+        </w:rPr>
+        <w:t xml:space="preserve"> </w:t>
+      </w:r>
+      <w:r>
+        <w:rPr>
+          <w:lang w:val="ru-RU"/>
+        </w:rPr>
+        <w:t>В</w:t>
+      </w:r>
+      <w:r>
+        <w:rPr>
+          <w:lang w:val="ru-RU"/>
+        </w:rPr>
+        <w:t xml:space="preserve"> раздел</w:t>
+      </w:r>
+      <w:r>
+        <w:rPr>
+          <w:lang w:val="ru-RU"/>
+        </w:rPr>
+        <w:t>е</w:t>
+      </w:r>
+      <w:r>
+        <w:rPr>
+          <w:lang w:val="ru-RU"/>
+        </w:rPr>
+        <w:t xml:space="preserve"> </w:t>
+      </w:r>
+      <w:r>
+        <w:rPr>
+          <w:lang w:val="ru-RU"/>
+        </w:rPr>
+        <w:t xml:space="preserve">своих </w:t>
+      </w:r>
+      <w:r>
+        <w:rPr>
+          <w:lang w:val="ru-RU"/>
+        </w:rPr>
+        <w:t>з</w:t>
+      </w:r>
+      <w:r>
+        <w:rPr>
+          <w:lang w:val="ru-RU"/>
+        </w:rPr>
+        <w:t>а</w:t>
+      </w:r>
+      <w:r>
+        <w:rPr>
+          <w:lang w:val="ru-RU"/>
+        </w:rPr>
+        <w:t xml:space="preserve">явок, </w:t>
+      </w:r>
+      <w:r>
+        <w:rPr>
+          <w:lang w:val="ru-RU"/>
+        </w:rPr>
+        <w:t xml:space="preserve">клиент </w:t>
+      </w:r>
+      <w:r>
+        <w:rPr>
+          <w:lang w:val="ru-RU"/>
+        </w:rPr>
+        <w:t xml:space="preserve">сможет увидеть информацию </w:t>
+      </w:r>
+      <w:r>
+        <w:rPr>
+          <w:lang w:val="ru-RU"/>
+        </w:rPr>
+        <w:t>о</w:t>
+      </w:r>
+      <w:r>
+        <w:rPr>
+          <w:lang w:val="ru-RU"/>
+        </w:rPr>
+        <w:t xml:space="preserve"> них</w:t>
+      </w:r>
+      <w:r>
+        <w:rPr>
+          <w:lang w:val="ru-RU"/>
+        </w:rPr>
+        <w:t>, статус, а также чек оплаты, визу в случае получения.</w:t>
+      </w:r>
+    </w:p>
+    <w:p>
+      <w:pPr>
+        <w:ind w:firstLine="360"/>
+        <w:rPr>
+          <w:lang w:val="ru-RU"/>
+        </w:rPr>
+      </w:pPr>
+      <w:r>
+        <w:rPr>
+          <w:lang w:val="ru-RU"/>
+        </w:rPr>
+        <w:t xml:space="preserve"> </w:t>
+      </w:r>
+      <w:r>
+        <w:rPr>
+          <w:lang w:val="ru-RU"/>
+        </w:rPr>
+        <w:t>Администратор может добавлять страны, различные типы виз, изменять</w:t>
+      </w:r>
+      <w:r>
+        <w:rPr>
+          <w:lang w:val="ru-RU"/>
+        </w:rPr>
+        <w:t xml:space="preserve"> размер</w:t>
+      </w:r>
+      <w:r>
+        <w:rPr>
+          <w:lang w:val="ru-RU"/>
+        </w:rPr>
+        <w:t xml:space="preserve"> </w:t>
+      </w:r>
+      <w:r>
+        <w:rPr>
+          <w:lang w:val="ru-RU"/>
+        </w:rPr>
+        <w:t xml:space="preserve">визового </w:t>
+      </w:r>
+      <w:r>
+        <w:rPr>
+          <w:lang w:val="ru-RU"/>
+        </w:rPr>
+        <w:t>сбора.</w:t>
+      </w:r>
+      <w:r>
+        <w:rPr>
+          <w:lang w:val="ru-RU"/>
+        </w:rPr>
+        <w:t xml:space="preserve"> </w:t>
+      </w:r>
+    </w:p>
+    <w:p>
+      <w:pPr>
+        <w:ind w:firstLine="360"/>
+        <w:rPr>
+          <w:lang w:val="ru-RU"/>
+        </w:rPr>
+      </w:pPr>
+      <w:r>
+        <w:rPr>
+          <w:lang w:val="ru-RU"/>
+        </w:rPr>
+        <w:t>Каждая страна хранит списо</w:t>
       </w:r>
       <w:bookmarkStart w:id="0" w:name="_GoBack"/>
       <w:bookmarkEnd w:id="0"/>
@@ -362,335 +872,7 @@
         <w:rPr>
           <w:lang w:val="ru-RU"/>
         </w:rPr>
-        <w:t>Так же работник меняет статус заявки. В случае отказа работник открывает доступ к изменению заявки</w:t>
-      </w:r>
-      <w:r>
-        <w:rPr>
-          <w:lang w:val="ru-RU"/>
-        </w:rPr>
-        <w:t xml:space="preserve">. </w:t>
-      </w:r>
-      <w:r>
-        <w:rPr>
-          <w:lang w:val="ru-RU"/>
-        </w:rPr>
-        <w:t>Клиент видит это в списке своих заявок. В дополнение к этому</w:t>
-      </w:r>
-      <w:r>
-        <w:rPr>
-          <w:lang w:val="ru-RU"/>
-        </w:rPr>
-        <w:t xml:space="preserve"> система отправки</w:t>
-      </w:r>
-      <w:r>
-        <w:rPr>
-          <w:lang w:val="ru-RU"/>
-        </w:rPr>
-        <w:t xml:space="preserve"> </w:t>
-      </w:r>
-      <w:r>
-        <w:rPr>
-          <w:lang w:val="ru-RU"/>
-        </w:rPr>
-        <w:t xml:space="preserve">виз отсылает </w:t>
-      </w:r>
-      <w:r>
-        <w:rPr>
-          <w:lang w:val="ru-RU"/>
-        </w:rPr>
-        <w:t xml:space="preserve">клиенту на </w:t>
-      </w:r>
-      <w:r>
-        <w:t>email</w:t>
-      </w:r>
-      <w:r>
-        <w:rPr>
-          <w:lang w:val="ru-RU"/>
-        </w:rPr>
-        <w:t xml:space="preserve"> </w:t>
-      </w:r>
-      <w:r>
-        <w:rPr>
-          <w:lang w:val="ru-RU"/>
-        </w:rPr>
-        <w:t xml:space="preserve">письмо с комментарием и просьбой что-то исправить, либо выслать нужные документы в </w:t>
-      </w:r>
-      <w:r>
-        <w:rPr>
-          <w:lang w:val="ru-RU"/>
-        </w:rPr>
-        <w:t>исправленной</w:t>
-      </w:r>
-      <w:r>
-        <w:rPr>
-          <w:lang w:val="ru-RU"/>
-        </w:rPr>
-        <w:t xml:space="preserve"> заявке</w:t>
-      </w:r>
-      <w:r>
-        <w:rPr>
-          <w:lang w:val="ru-RU"/>
-        </w:rPr>
-        <w:t xml:space="preserve">. </w:t>
-      </w:r>
-      <w:r>
-        <w:rPr>
-          <w:lang w:val="ru-RU"/>
-        </w:rPr>
-        <w:t xml:space="preserve">Чтобы сделать это клиент </w:t>
-      </w:r>
-      <w:r>
-        <w:rPr>
-          <w:lang w:val="ru-RU"/>
-        </w:rPr>
-        <w:t xml:space="preserve">заходит в список своих заявок, где он </w:t>
-      </w:r>
-      <w:r>
-        <w:rPr>
-          <w:lang w:val="ru-RU"/>
-        </w:rPr>
-        <w:t>может</w:t>
-      </w:r>
-      <w:r>
-        <w:rPr>
-          <w:lang w:val="ru-RU"/>
-        </w:rPr>
-        <w:t xml:space="preserve"> </w:t>
-      </w:r>
-      <w:r>
-        <w:rPr>
-          <w:lang w:val="ru-RU"/>
-        </w:rPr>
-        <w:t>изменить</w:t>
-      </w:r>
-      <w:r>
-        <w:rPr>
-          <w:lang w:val="ru-RU"/>
-        </w:rPr>
-        <w:t xml:space="preserve"> необходимые данные, далее отправляет заявку ещё раз, оплата в этом случае не требуется.</w:t>
-      </w:r>
-      <w:r>
-        <w:rPr>
-          <w:lang w:val="ru-RU"/>
-        </w:rPr>
-        <w:t xml:space="preserve"> </w:t>
-      </w:r>
-    </w:p>
-    <w:p>
-      <w:pPr>
-        <w:ind w:firstLine="360"/>
-        <w:rPr>
-          <w:lang w:val="ru-RU"/>
-        </w:rPr>
-      </w:pPr>
-      <w:r>
-        <w:rPr>
-          <w:lang w:val="ru-RU"/>
-        </w:rPr>
-        <w:t xml:space="preserve">В посольстве </w:t>
-      </w:r>
-      <w:r>
-        <w:rPr>
-          <w:lang w:val="ru-RU"/>
-        </w:rPr>
-        <w:t>заявки добавляются в очередь и</w:t>
-      </w:r>
-      <w:r>
-        <w:rPr>
-          <w:lang w:val="ru-RU"/>
-        </w:rPr>
-        <w:t xml:space="preserve"> рассматриваются.</w:t>
-      </w:r>
-      <w:r>
-        <w:rPr>
-          <w:lang w:val="ru-RU"/>
-        </w:rPr>
-        <w:t xml:space="preserve"> После рассмотрения</w:t>
-      </w:r>
-      <w:r>
-        <w:rPr>
-          <w:lang w:val="ru-RU"/>
-        </w:rPr>
-        <w:t xml:space="preserve"> добавляются в список рассмотренных</w:t>
-      </w:r>
-      <w:r>
-        <w:rPr>
-          <w:lang w:val="ru-RU"/>
-        </w:rPr>
-        <w:t>,</w:t>
-      </w:r>
-      <w:r>
-        <w:rPr>
-          <w:lang w:val="ru-RU"/>
-        </w:rPr>
-        <w:t xml:space="preserve"> </w:t>
-      </w:r>
-      <w:r>
-        <w:rPr>
-          <w:lang w:val="ru-RU"/>
-        </w:rPr>
-        <w:t xml:space="preserve">в заявке указывается результат (отказ/одобрение). </w:t>
-      </w:r>
-      <w:r>
-        <w:rPr>
-          <w:lang w:val="ru-RU"/>
-        </w:rPr>
-        <w:t>При одобрении</w:t>
-      </w:r>
-      <w:r>
-        <w:rPr>
-          <w:lang w:val="ru-RU"/>
-        </w:rPr>
-        <w:t xml:space="preserve"> визы, создаётся </w:t>
-      </w:r>
-      <w:r>
-        <w:rPr>
-          <w:lang w:val="ru-RU"/>
-        </w:rPr>
-        <w:t>виза с параметрами, которые указал пользователь в заявке</w:t>
-      </w:r>
-      <w:r>
-        <w:rPr>
-          <w:lang w:val="ru-RU"/>
-        </w:rPr>
-        <w:t>, виза ассоциируется с заявкой</w:t>
-      </w:r>
-      <w:r>
-        <w:rPr>
-          <w:lang w:val="ru-RU"/>
-        </w:rPr>
-        <w:t>.</w:t>
-      </w:r>
-      <w:r>
-        <w:rPr>
-          <w:lang w:val="ru-RU"/>
-        </w:rPr>
-        <w:t xml:space="preserve"> </w:t>
-      </w:r>
-      <w:r>
-        <w:rPr>
-          <w:lang w:val="ru-RU"/>
-        </w:rPr>
-        <w:t xml:space="preserve"> </w:t>
-      </w:r>
-    </w:p>
-    <w:p>
-      <w:pPr>
-        <w:ind w:firstLine="360"/>
-        <w:rPr>
-          <w:lang w:val="ru-RU"/>
-        </w:rPr>
-      </w:pPr>
-      <w:r>
-        <w:rPr>
-          <w:lang w:val="ru-RU"/>
-        </w:rPr>
-        <w:t>Система отправки виз</w:t>
-      </w:r>
-      <w:r>
-        <w:rPr>
-          <w:lang w:val="ru-RU"/>
-        </w:rPr>
-        <w:t xml:space="preserve"> </w:t>
-      </w:r>
-      <w:r>
-        <w:rPr>
-          <w:lang w:val="ru-RU"/>
-        </w:rPr>
-        <w:t>получает</w:t>
-      </w:r>
-      <w:r>
-        <w:rPr>
-          <w:lang w:val="ru-RU"/>
-        </w:rPr>
-        <w:t xml:space="preserve"> рассмотренные</w:t>
-      </w:r>
-      <w:r>
-        <w:rPr>
-          <w:lang w:val="ru-RU"/>
-        </w:rPr>
-        <w:t xml:space="preserve"> посольством</w:t>
-      </w:r>
-      <w:r>
-        <w:rPr>
-          <w:lang w:val="ru-RU"/>
-        </w:rPr>
-        <w:t xml:space="preserve"> заявки и отправляет результат клиенту по </w:t>
-      </w:r>
-      <w:r>
-        <w:t>email</w:t>
-      </w:r>
-      <w:r>
-        <w:rPr>
-          <w:lang w:val="ru-RU"/>
-        </w:rPr>
-        <w:t>, в случае одобрение отсылается ещё и виза</w:t>
-      </w:r>
-      <w:r>
-        <w:rPr>
-          <w:lang w:val="ru-RU"/>
-        </w:rPr>
-        <w:t>.</w:t>
-      </w:r>
-      <w:r>
-        <w:rPr>
-          <w:lang w:val="ru-RU"/>
-        </w:rPr>
-        <w:t xml:space="preserve"> </w:t>
-      </w:r>
-      <w:r>
-        <w:rPr>
-          <w:lang w:val="ru-RU"/>
-        </w:rPr>
-        <w:t xml:space="preserve">Клиент в любое время может узнать статус заявки, для этого ему необходимо </w:t>
-      </w:r>
-      <w:r>
-        <w:rPr>
-          <w:lang w:val="ru-RU"/>
-        </w:rPr>
-        <w:t>просмотреть список своих заявок.</w:t>
-      </w:r>
-      <w:r>
-        <w:rPr>
-          <w:lang w:val="ru-RU"/>
-        </w:rPr>
-        <w:t xml:space="preserve"> </w:t>
-      </w:r>
-      <w:r>
-        <w:rPr>
-          <w:lang w:val="ru-RU"/>
-        </w:rPr>
-        <w:t>Администратор может добавлять страны, различные типы виз, изменять</w:t>
-      </w:r>
-      <w:r>
-        <w:rPr>
-          <w:lang w:val="ru-RU"/>
-        </w:rPr>
-        <w:t xml:space="preserve"> размер</w:t>
-      </w:r>
-      <w:r>
-        <w:rPr>
-          <w:lang w:val="ru-RU"/>
-        </w:rPr>
-        <w:t xml:space="preserve"> </w:t>
-      </w:r>
-      <w:r>
-        <w:rPr>
-          <w:lang w:val="ru-RU"/>
-        </w:rPr>
-        <w:t xml:space="preserve">визового </w:t>
-      </w:r>
-      <w:r>
-        <w:rPr>
-          <w:lang w:val="ru-RU"/>
-        </w:rPr>
-        <w:t>сбора.</w:t>
-      </w:r>
-      <w:r>
-        <w:rPr>
-          <w:lang w:val="ru-RU"/>
-        </w:rPr>
-        <w:t xml:space="preserve"> Каждая страна хранит список типов виз и список </w:t>
+        <w:t xml:space="preserve">к типов виз и список </w:t>
       </w:r>
       <w:r>
         <w:rPr>
@@ -1537,7 +1719,7 @@
 </file>
 
 <file path=customXml/itemProps1.xml><?xml version="1.0" encoding="utf-8"?>
-<ds:datastoreItem xmlns:ds="http://schemas.openxmlformats.org/officeDocument/2006/customXml" ds:itemID="{2B226C79-2ECC-4991-91CA-8BC7FF659027}">
+<ds:datastoreItem xmlns:ds="http://schemas.openxmlformats.org/officeDocument/2006/customXml" ds:itemID="{00F31B9B-618B-4030-B280-9C973A68CAEA}">
   <ds:schemaRefs>
     <ds:schemaRef ds:uri="http://schemas.openxmlformats.org/officeDocument/2006/bibliography"/>
   </ds:schemaRefs>

</xml_diff>